<commit_message>
pictures added to report
</commit_message>
<xml_diff>
--- a/Report.docx
+++ b/Report.docx
@@ -115,7 +115,7 @@
           <w:ilvl w:val="0"/>
           <w:numId w:val="1"/>
         </w:numPr>
-        <w:jc w:val="both"/>
+        <w:jc w:val="center"/>
       </w:pPr>
       <w:r>
         <w:t>O</w:t>
@@ -135,6 +135,69 @@
       <w:r>
         <w:t xml:space="preserve"> making them look less visually appealing to the user</w:t>
       </w:r>
+    </w:p>
+    <w:p>
+      <w:pPr>
+        <w:pStyle w:val="ListParagraph"/>
+      </w:pPr>
+    </w:p>
+    <w:p>
+      <w:pPr>
+        <w:pStyle w:val="ListParagraph"/>
+        <w:jc w:val="center"/>
+      </w:pPr>
+      <w:r>
+        <w:rPr>
+          <w:noProof/>
+        </w:rPr>
+        <w:drawing>
+          <wp:inline distT="0" distB="0" distL="0" distR="0" wp14:anchorId="046C5187" wp14:editId="315639CD">
+            <wp:extent cx="2311686" cy="1895532"/>
+            <wp:effectExtent l="0" t="0" r="0" b="0"/>
+            <wp:docPr id="1" name="Picture 1" descr="Graphical user interface&#10;&#10;Description automatically generated with medium confidence"/>
+            <wp:cNvGraphicFramePr>
+              <a:graphicFrameLocks xmlns:a="http://schemas.openxmlformats.org/drawingml/2006/main" noChangeAspect="1"/>
+            </wp:cNvGraphicFramePr>
+            <a:graphic xmlns:a="http://schemas.openxmlformats.org/drawingml/2006/main">
+              <a:graphicData uri="http://schemas.openxmlformats.org/drawingml/2006/picture">
+                <pic:pic xmlns:pic="http://schemas.openxmlformats.org/drawingml/2006/picture">
+                  <pic:nvPicPr>
+                    <pic:cNvPr id="1" name="Picture 1" descr="Graphical user interface&#10;&#10;Description automatically generated with medium confidence"/>
+                    <pic:cNvPicPr/>
+                  </pic:nvPicPr>
+                  <pic:blipFill>
+                    <a:blip r:embed="rId5" cstate="print">
+                      <a:extLst>
+                        <a:ext uri="{28A0092B-C50C-407E-A947-70E740481C1C}">
+                          <a14:useLocalDpi xmlns:a14="http://schemas.microsoft.com/office/drawing/2010/main" val="0"/>
+                        </a:ext>
+                      </a:extLst>
+                    </a:blip>
+                    <a:stretch>
+                      <a:fillRect/>
+                    </a:stretch>
+                  </pic:blipFill>
+                  <pic:spPr>
+                    <a:xfrm>
+                      <a:off x="0" y="0"/>
+                      <a:ext cx="2379396" cy="1951053"/>
+                    </a:xfrm>
+                    <a:prstGeom prst="rect">
+                      <a:avLst/>
+                    </a:prstGeom>
+                  </pic:spPr>
+                </pic:pic>
+              </a:graphicData>
+            </a:graphic>
+          </wp:inline>
+        </w:drawing>
+      </w:r>
+    </w:p>
+    <w:p>
+      <w:pPr>
+        <w:pStyle w:val="ListParagraph"/>
+        <w:jc w:val="center"/>
+      </w:pPr>
     </w:p>
     <w:p>
       <w:pPr>
@@ -172,6 +235,70 @@
     </w:p>
     <w:p>
       <w:pPr>
+        <w:ind w:left="360"/>
+        <w:jc w:val="both"/>
+      </w:pPr>
+    </w:p>
+    <w:p>
+      <w:pPr>
+        <w:pStyle w:val="ListParagraph"/>
+        <w:jc w:val="center"/>
+      </w:pPr>
+      <w:r>
+        <w:rPr>
+          <w:noProof/>
+        </w:rPr>
+        <w:drawing>
+          <wp:inline distT="0" distB="0" distL="0" distR="0" wp14:anchorId="6816731E" wp14:editId="2C1A05F2">
+            <wp:extent cx="1659092" cy="1791854"/>
+            <wp:effectExtent l="0" t="0" r="5080" b="0"/>
+            <wp:docPr id="3" name="Picture 3" descr="Graphical user interface, text, application&#10;&#10;Description automatically generated"/>
+            <wp:cNvGraphicFramePr>
+              <a:graphicFrameLocks xmlns:a="http://schemas.openxmlformats.org/drawingml/2006/main" noChangeAspect="1"/>
+            </wp:cNvGraphicFramePr>
+            <a:graphic xmlns:a="http://schemas.openxmlformats.org/drawingml/2006/main">
+              <a:graphicData uri="http://schemas.openxmlformats.org/drawingml/2006/picture">
+                <pic:pic xmlns:pic="http://schemas.openxmlformats.org/drawingml/2006/picture">
+                  <pic:nvPicPr>
+                    <pic:cNvPr id="3" name="Picture 3" descr="Graphical user interface, text, application&#10;&#10;Description automatically generated"/>
+                    <pic:cNvPicPr/>
+                  </pic:nvPicPr>
+                  <pic:blipFill>
+                    <a:blip r:embed="rId6" cstate="print">
+                      <a:extLst>
+                        <a:ext uri="{28A0092B-C50C-407E-A947-70E740481C1C}">
+                          <a14:useLocalDpi xmlns:a14="http://schemas.microsoft.com/office/drawing/2010/main" val="0"/>
+                        </a:ext>
+                      </a:extLst>
+                    </a:blip>
+                    <a:stretch>
+                      <a:fillRect/>
+                    </a:stretch>
+                  </pic:blipFill>
+                  <pic:spPr>
+                    <a:xfrm>
+                      <a:off x="0" y="0"/>
+                      <a:ext cx="1708764" cy="1845501"/>
+                    </a:xfrm>
+                    <a:prstGeom prst="rect">
+                      <a:avLst/>
+                    </a:prstGeom>
+                  </pic:spPr>
+                </pic:pic>
+              </a:graphicData>
+            </a:graphic>
+          </wp:inline>
+        </w:drawing>
+      </w:r>
+    </w:p>
+    <w:p>
+      <w:pPr>
+        <w:pStyle w:val="ListParagraph"/>
+        <w:jc w:val="center"/>
+      </w:pPr>
+    </w:p>
+    <w:p>
+      <w:pPr>
         <w:pStyle w:val="ListParagraph"/>
         <w:numPr>
           <w:ilvl w:val="0"/>
@@ -438,10 +565,13 @@
         <w:t>extended</w:t>
       </w:r>
       <w:r>
-        <w:t xml:space="preserve"> the required “Labs” page into</w:t>
-      </w:r>
-      <w:r>
-        <w:t xml:space="preserve"> the “Lectures &amp; Tutorials” page so that students have more organized and relevant information. Likewise, we added a google calendar to the </w:t>
+        <w:t xml:space="preserve"> the required “Labs” page into the “Lectures &amp; Tutorials” page so that students have more organized and relevant information. Likewise, we added a </w:t>
+      </w:r>
+      <w:r>
+        <w:t>G</w:t>
+      </w:r>
+      <w:r>
+        <w:t xml:space="preserve">oogle calendar to the </w:t>
       </w:r>
       <w:r>
         <w:t>“A</w:t>
@@ -453,11 +583,7 @@
         <w:t>”</w:t>
       </w:r>
       <w:r>
-        <w:t xml:space="preserve"> page to present important course dates in a </w:t>
-      </w:r>
-      <w:r>
-        <w:lastRenderedPageBreak/>
-        <w:t xml:space="preserve">more readable format. </w:t>
+        <w:t xml:space="preserve"> page to present important course dates in a more readable format. </w:t>
       </w:r>
       <w:r>
         <w:t xml:space="preserve">Furthermore, we were challenged by the implementations of animations into our website. </w:t>
@@ -504,11 +630,6 @@
       <w:r>
         <w:t xml:space="preserve"> Overall, our commitment to planning, communicating, and using specialized tools helped us succeed as a team.</w:t>
       </w:r>
-    </w:p>
-    <w:p>
-      <w:pPr>
-        <w:jc w:val="both"/>
-      </w:pPr>
     </w:p>
     <w:sectPr>
       <w:pgSz w:w="12240" w:h="15840"/>

</xml_diff>